<commit_message>
Replaced Summary_Report.docx with updated version
</commit_message>
<xml_diff>
--- a/Summary_Report.docx
+++ b/Summary_Report.docx
@@ -11,15 +11,17 @@
           <w:szCs w:val="28"/>
         </w:rPr>
       </w:pPr>
-      <w:r>
+    </w:p>
+    <w:p>
+      <w:pPr>
+        <w:jc w:val="center"/>
         <w:rPr>
           <w:b/>
           <w:bCs/>
           <w:sz w:val="28"/>
           <w:szCs w:val="28"/>
         </w:rPr>
-        <w:t xml:space="preserve">                                    </w:t>
-      </w:r>
+      </w:pPr>
       <w:r>
         <w:rPr>
           <w:b/>
@@ -57,37 +59,42 @@
     </w:p>
     <w:p>
       <w:pPr>
-        <w:spacing w:line="360" w:lineRule="auto"/>
-      </w:pPr>
-      <w:r>
-        <w:t xml:space="preserve"> The</w:t>
-      </w:r>
-      <w:r>
-        <w:t xml:space="preserve"> Problem statement contains the ride booking information including several </w:t>
-      </w:r>
-      <w:r>
-        <w:t>attributes.</w:t>
-      </w:r>
-      <w:r>
-        <w:t xml:space="preserve"> the data has missing values outliers and inappropriate formats which may affect the analysis the problem is to clen and preprocess the data and get the required results and insights and obtained desired visuals.</w:t>
-      </w:r>
-    </w:p>
-    <w:p>
-      <w:r>
-        <w:t xml:space="preserve"> </w:t>
-      </w:r>
-      <w:r>
+        <w:ind w:firstLine="720"/>
+        <w:jc w:val="both"/>
         <w:rPr>
           <w:b/>
           <w:bCs/>
         </w:rPr>
-        <w:t>Data Collection</w:t>
+      </w:pPr>
+      <w:r>
+        <w:t xml:space="preserve"> The</w:t>
+      </w:r>
+      <w:r>
+        <w:t xml:space="preserve"> Problem statement contains the ride booking information including several </w:t>
+      </w:r>
+      <w:r>
+        <w:t>attributes.</w:t>
+      </w:r>
+      <w:r>
+        <w:t xml:space="preserve"> the data has missing values outliers and inappropriate formats which may affect the analysis the problem is to clen and preprocess the data and get the required results and insights and obtained desired visuals.</w:t>
+      </w:r>
+    </w:p>
+    <w:p>
+      <w:r>
+        <w:t xml:space="preserve"> </w:t>
       </w:r>
       <w:r>
         <w:rPr>
           <w:b/>
           <w:bCs/>
         </w:rPr>
+        <w:t>Data Collection</w:t>
+      </w:r>
+      <w:r>
+        <w:rPr>
+          <w:b/>
+          <w:bCs/>
+        </w:rPr>
         <w:t xml:space="preserve"> / Sourcing</w:t>
       </w:r>
     </w:p>
@@ -96,12 +103,83 @@
         <w:pStyle w:val="ListParagraph"/>
         <w:numPr>
           <w:ilvl w:val="0"/>
-          <w:numId w:val="6"/>
+          <w:numId w:val="13"/>
         </w:numPr>
         <w:spacing w:line="360" w:lineRule="auto"/>
+        <w:jc w:val="both"/>
       </w:pPr>
       <w:r>
         <w:t>In this case the dataset is provided in the form of csv file, read the csv file import it to data frame for further operations.</w:t>
+      </w:r>
+    </w:p>
+    <w:p>
+      <w:pPr>
+        <w:pStyle w:val="ListParagraph"/>
+        <w:numPr>
+          <w:ilvl w:val="0"/>
+          <w:numId w:val="14"/>
+        </w:numPr>
+        <w:spacing w:line="360" w:lineRule="auto"/>
+        <w:ind w:left="720"/>
+      </w:pPr>
+      <w:r>
+        <w:t xml:space="preserve">Demo of the Raw data with attributes </w:t>
+      </w:r>
+      <w:r>
+        <w:t>Before Cleaning</w:t>
+      </w:r>
+    </w:p>
+    <w:p>
+      <w:pPr>
+        <w:pStyle w:val="ListParagraph"/>
+        <w:spacing w:line="360" w:lineRule="auto"/>
+        <w:ind w:left="0" w:right="-450"/>
+      </w:pPr>
+      <w:r>
+        <w:rPr>
+          <w:noProof/>
+        </w:rPr>
+        <w:drawing>
+          <wp:inline distT="0" distB="0" distL="0" distR="0" wp14:anchorId="48EB7C72" wp14:editId="6CEB9038">
+            <wp:extent cx="6380852" cy="2390775"/>
+            <wp:effectExtent l="0" t="0" r="1270" b="0"/>
+            <wp:docPr id="1140534006" name="Picture 3"/>
+            <wp:cNvGraphicFramePr>
+              <a:graphicFrameLocks xmlns:a="http://schemas.openxmlformats.org/drawingml/2006/main" noChangeAspect="1"/>
+            </wp:cNvGraphicFramePr>
+            <a:graphic xmlns:a="http://schemas.openxmlformats.org/drawingml/2006/main">
+              <a:graphicData uri="http://schemas.openxmlformats.org/drawingml/2006/picture">
+                <pic:pic xmlns:pic="http://schemas.openxmlformats.org/drawingml/2006/picture">
+                  <pic:nvPicPr>
+                    <pic:cNvPr id="1140534006" name="Picture 1140534006"/>
+                    <pic:cNvPicPr/>
+                  </pic:nvPicPr>
+                  <pic:blipFill>
+                    <a:blip r:embed="rId5">
+                      <a:extLst>
+                        <a:ext uri="{28A0092B-C50C-407E-A947-70E740481C1C}">
+                          <a14:useLocalDpi xmlns:a14="http://schemas.microsoft.com/office/drawing/2010/main" val="0"/>
+                        </a:ext>
+                      </a:extLst>
+                    </a:blip>
+                    <a:stretch>
+                      <a:fillRect/>
+                    </a:stretch>
+                  </pic:blipFill>
+                  <pic:spPr>
+                    <a:xfrm>
+                      <a:off x="0" y="0"/>
+                      <a:ext cx="6483180" cy="2429115"/>
+                    </a:xfrm>
+                    <a:prstGeom prst="rect">
+                      <a:avLst/>
+                    </a:prstGeom>
+                  </pic:spPr>
+                </pic:pic>
+              </a:graphicData>
+            </a:graphic>
+          </wp:inline>
+        </w:drawing>
       </w:r>
     </w:p>
     <w:p>
@@ -117,6 +195,66 @@
         <w:rPr>
           <w:b/>
           <w:bCs/>
+          <w:noProof/>
+          <w:sz w:val="26"/>
+          <w:szCs w:val="26"/>
+        </w:rPr>
+        <w:drawing>
+          <wp:inline distT="0" distB="0" distL="0" distR="0" wp14:anchorId="124B16B1" wp14:editId="6BD87582">
+            <wp:extent cx="2486025" cy="1914305"/>
+            <wp:effectExtent l="0" t="0" r="0" b="0"/>
+            <wp:docPr id="1301056655" name="Picture 4"/>
+            <wp:cNvGraphicFramePr>
+              <a:graphicFrameLocks xmlns:a="http://schemas.openxmlformats.org/drawingml/2006/main" noChangeAspect="1"/>
+            </wp:cNvGraphicFramePr>
+            <a:graphic xmlns:a="http://schemas.openxmlformats.org/drawingml/2006/main">
+              <a:graphicData uri="http://schemas.openxmlformats.org/drawingml/2006/picture">
+                <pic:pic xmlns:pic="http://schemas.openxmlformats.org/drawingml/2006/picture">
+                  <pic:nvPicPr>
+                    <pic:cNvPr id="1301056655" name="Picture 1301056655"/>
+                    <pic:cNvPicPr/>
+                  </pic:nvPicPr>
+                  <pic:blipFill>
+                    <a:blip r:embed="rId6">
+                      <a:extLst>
+                        <a:ext uri="{28A0092B-C50C-407E-A947-70E740481C1C}">
+                          <a14:useLocalDpi xmlns:a14="http://schemas.microsoft.com/office/drawing/2010/main" val="0"/>
+                        </a:ext>
+                      </a:extLst>
+                    </a:blip>
+                    <a:stretch>
+                      <a:fillRect/>
+                    </a:stretch>
+                  </pic:blipFill>
+                  <pic:spPr>
+                    <a:xfrm>
+                      <a:off x="0" y="0"/>
+                      <a:ext cx="2497686" cy="1923284"/>
+                    </a:xfrm>
+                    <a:prstGeom prst="rect">
+                      <a:avLst/>
+                    </a:prstGeom>
+                  </pic:spPr>
+                </pic:pic>
+              </a:graphicData>
+            </a:graphic>
+          </wp:inline>
+        </w:drawing>
+      </w:r>
+    </w:p>
+    <w:p>
+      <w:pPr>
+        <w:rPr>
+          <w:b/>
+          <w:bCs/>
+          <w:sz w:val="26"/>
+          <w:szCs w:val="26"/>
+        </w:rPr>
+      </w:pPr>
+      <w:r>
+        <w:rPr>
+          <w:b/>
+          <w:bCs/>
           <w:sz w:val="26"/>
           <w:szCs w:val="26"/>
         </w:rPr>
@@ -159,8 +297,10 @@
           <w:numId w:val="7"/>
         </w:numPr>
         <w:spacing w:line="360" w:lineRule="auto"/>
-      </w:pPr>
-      <w:r>
+        <w:jc w:val="both"/>
+      </w:pPr>
+      <w:r>
+        <w:lastRenderedPageBreak/>
         <w:t xml:space="preserve">Start by importing all the required </w:t>
       </w:r>
       <w:r>
@@ -178,6 +318,7 @@
           <w:numId w:val="7"/>
         </w:numPr>
         <w:spacing w:line="360" w:lineRule="auto"/>
+        <w:jc w:val="both"/>
       </w:pPr>
       <w:r>
         <w:t xml:space="preserve">Data Cleaning: Find all the missing values and fill them with appropriate data using the </w:t>
@@ -204,6 +345,219 @@
     </w:p>
     <w:p>
       <w:pPr>
+        <w:pStyle w:val="ListParagraph"/>
+        <w:spacing w:line="360" w:lineRule="auto"/>
+        <w:rPr>
+          <w:noProof/>
+        </w:rPr>
+      </w:pPr>
+      <w:r>
+        <w:rPr>
+          <w:noProof/>
+        </w:rPr>
+        <w:drawing>
+          <wp:anchor distT="0" distB="0" distL="114300" distR="114300" simplePos="0" relativeHeight="251659264" behindDoc="0" locked="0" layoutInCell="1" allowOverlap="1" wp14:anchorId="1CA5621D" wp14:editId="582BBD9D">
+            <wp:simplePos x="0" y="0"/>
+            <wp:positionH relativeFrom="column">
+              <wp:posOffset>4133850</wp:posOffset>
+            </wp:positionH>
+            <wp:positionV relativeFrom="paragraph">
+              <wp:posOffset>239395</wp:posOffset>
+            </wp:positionV>
+            <wp:extent cx="1752600" cy="2543175"/>
+            <wp:effectExtent l="0" t="0" r="0" b="9525"/>
+            <wp:wrapNone/>
+            <wp:docPr id="761086858" name="Picture 5"/>
+            <wp:cNvGraphicFramePr>
+              <a:graphicFrameLocks xmlns:a="http://schemas.openxmlformats.org/drawingml/2006/main" noChangeAspect="1"/>
+            </wp:cNvGraphicFramePr>
+            <a:graphic xmlns:a="http://schemas.openxmlformats.org/drawingml/2006/main">
+              <a:graphicData uri="http://schemas.openxmlformats.org/drawingml/2006/picture">
+                <pic:pic xmlns:pic="http://schemas.openxmlformats.org/drawingml/2006/picture">
+                  <pic:nvPicPr>
+                    <pic:cNvPr id="0" name="Picture 1"/>
+                    <pic:cNvPicPr>
+                      <a:picLocks noChangeAspect="1" noChangeArrowheads="1"/>
+                    </pic:cNvPicPr>
+                  </pic:nvPicPr>
+                  <pic:blipFill rotWithShape="1">
+                    <a:blip r:embed="rId7">
+                      <a:extLst>
+                        <a:ext uri="{28A0092B-C50C-407E-A947-70E740481C1C}">
+                          <a14:useLocalDpi xmlns:a14="http://schemas.microsoft.com/office/drawing/2010/main" val="0"/>
+                        </a:ext>
+                      </a:extLst>
+                    </a:blip>
+                    <a:srcRect t="5678" b="10095"/>
+                    <a:stretch>
+                      <a:fillRect/>
+                    </a:stretch>
+                  </pic:blipFill>
+                  <pic:spPr bwMode="auto">
+                    <a:xfrm>
+                      <a:off x="0" y="0"/>
+                      <a:ext cx="1752600" cy="2543175"/>
+                    </a:xfrm>
+                    <a:prstGeom prst="rect">
+                      <a:avLst/>
+                    </a:prstGeom>
+                    <a:noFill/>
+                    <a:ln>
+                      <a:noFill/>
+                    </a:ln>
+                    <a:extLst>
+                      <a:ext uri="{53640926-AAD7-44D8-BBD7-CCE9431645EC}">
+                        <a14:shadowObscured xmlns:a14="http://schemas.microsoft.com/office/drawing/2010/main"/>
+                      </a:ext>
+                    </a:extLst>
+                  </pic:spPr>
+                </pic:pic>
+              </a:graphicData>
+            </a:graphic>
+            <wp14:sizeRelH relativeFrom="page">
+              <wp14:pctWidth>0</wp14:pctWidth>
+            </wp14:sizeRelH>
+            <wp14:sizeRelV relativeFrom="page">
+              <wp14:pctHeight>0</wp14:pctHeight>
+            </wp14:sizeRelV>
+          </wp:anchor>
+        </w:drawing>
+      </w:r>
+      <w:r>
+        <w:drawing>
+          <wp:inline distT="0" distB="0" distL="0" distR="0" wp14:anchorId="641A7F54" wp14:editId="6793AAA8">
+            <wp:extent cx="2280812" cy="4410075"/>
+            <wp:effectExtent l="0" t="0" r="5715" b="0"/>
+            <wp:docPr id="484797278" name="Picture 1"/>
+            <wp:cNvGraphicFramePr>
+              <a:graphicFrameLocks xmlns:a="http://schemas.openxmlformats.org/drawingml/2006/main" noChangeAspect="1"/>
+            </wp:cNvGraphicFramePr>
+            <a:graphic xmlns:a="http://schemas.openxmlformats.org/drawingml/2006/main">
+              <a:graphicData uri="http://schemas.openxmlformats.org/drawingml/2006/picture">
+                <pic:pic xmlns:pic="http://schemas.openxmlformats.org/drawingml/2006/picture">
+                  <pic:nvPicPr>
+                    <pic:cNvPr id="484797278" name=""/>
+                    <pic:cNvPicPr/>
+                  </pic:nvPicPr>
+                  <pic:blipFill>
+                    <a:blip r:embed="rId8"/>
+                    <a:stretch>
+                      <a:fillRect/>
+                    </a:stretch>
+                  </pic:blipFill>
+                  <pic:spPr>
+                    <a:xfrm>
+                      <a:off x="0" y="0"/>
+                      <a:ext cx="2291824" cy="4431366"/>
+                    </a:xfrm>
+                    <a:prstGeom prst="rect">
+                      <a:avLst/>
+                    </a:prstGeom>
+                  </pic:spPr>
+                </pic:pic>
+              </a:graphicData>
+            </a:graphic>
+          </wp:inline>
+        </w:drawing>
+      </w:r>
+      <w:r>
+        <w:rPr>
+          <w:noProof/>
+        </w:rPr>
+        <w:t xml:space="preserve">   </w:t>
+      </w:r>
+    </w:p>
+    <w:p>
+      <w:pPr>
+        <w:pStyle w:val="ListParagraph"/>
+        <w:numPr>
+          <w:ilvl w:val="0"/>
+          <w:numId w:val="14"/>
+        </w:numPr>
+        <w:spacing w:line="360" w:lineRule="auto"/>
+        <w:ind w:left="720"/>
+      </w:pPr>
+      <w:r>
+        <w:t xml:space="preserve">Demo of the data with attributes </w:t>
+      </w:r>
+      <w:r>
+        <w:t>After</w:t>
+      </w:r>
+      <w:r>
+        <w:t xml:space="preserve"> Cleaning</w:t>
+      </w:r>
+    </w:p>
+    <w:p>
+      <w:pPr>
+        <w:pStyle w:val="ListParagraph"/>
+        <w:spacing w:line="360" w:lineRule="auto"/>
+        <w:ind w:left="180"/>
+        <w:rPr>
+          <w:noProof/>
+        </w:rPr>
+      </w:pPr>
+      <w:r>
+        <w:rPr>
+          <w:noProof/>
+        </w:rPr>
+        <w:drawing>
+          <wp:inline distT="0" distB="0" distL="0" distR="0" wp14:anchorId="617BA9FF" wp14:editId="049DA76D">
+            <wp:extent cx="5745708" cy="2638360"/>
+            <wp:effectExtent l="0" t="0" r="7620" b="0"/>
+            <wp:docPr id="1347726414" name="Picture 8"/>
+            <wp:cNvGraphicFramePr>
+              <a:graphicFrameLocks xmlns:a="http://schemas.openxmlformats.org/drawingml/2006/main" noChangeAspect="1"/>
+            </wp:cNvGraphicFramePr>
+            <a:graphic xmlns:a="http://schemas.openxmlformats.org/drawingml/2006/main">
+              <a:graphicData uri="http://schemas.openxmlformats.org/drawingml/2006/picture">
+                <pic:pic xmlns:pic="http://schemas.openxmlformats.org/drawingml/2006/picture">
+                  <pic:nvPicPr>
+                    <pic:cNvPr id="0" name="Picture 13"/>
+                    <pic:cNvPicPr>
+                      <a:picLocks noChangeAspect="1" noChangeArrowheads="1"/>
+                    </pic:cNvPicPr>
+                  </pic:nvPicPr>
+                  <pic:blipFill>
+                    <a:blip r:embed="rId9">
+                      <a:extLst>
+                        <a:ext uri="{28A0092B-C50C-407E-A947-70E740481C1C}">
+                          <a14:useLocalDpi xmlns:a14="http://schemas.microsoft.com/office/drawing/2010/main" val="0"/>
+                        </a:ext>
+                      </a:extLst>
+                    </a:blip>
+                    <a:srcRect/>
+                    <a:stretch>
+                      <a:fillRect/>
+                    </a:stretch>
+                  </pic:blipFill>
+                  <pic:spPr bwMode="auto">
+                    <a:xfrm>
+                      <a:off x="0" y="0"/>
+                      <a:ext cx="5765852" cy="2647610"/>
+                    </a:xfrm>
+                    <a:prstGeom prst="rect">
+                      <a:avLst/>
+                    </a:prstGeom>
+                    <a:noFill/>
+                    <a:ln>
+                      <a:noFill/>
+                    </a:ln>
+                  </pic:spPr>
+                </pic:pic>
+              </a:graphicData>
+            </a:graphic>
+          </wp:inline>
+        </w:drawing>
+      </w:r>
+      <w:r>
+        <w:rPr>
+          <w:noProof/>
+        </w:rPr>
+        <w:t xml:space="preserve">       </w:t>
+      </w:r>
+    </w:p>
+    <w:p>
+      <w:pPr>
         <w:spacing w:line="360" w:lineRule="auto"/>
         <w:rPr>
           <w:b/>
@@ -253,7 +607,23 @@
         <w:spacing w:line="360" w:lineRule="auto"/>
       </w:pPr>
       <w:r>
-        <w:t>The most popular vehicle is an auto.</w:t>
+        <w:t>The most popular vehicle is an</w:t>
+      </w:r>
+      <w:r>
+        <w:t xml:space="preserve">   </w:t>
+      </w:r>
+      <w:r>
+        <w:t xml:space="preserve"> </w:t>
+      </w:r>
+      <w:r>
+        <w:rPr>
+          <w:b/>
+          <w:bCs/>
+        </w:rPr>
+        <w:t>auto</w:t>
+      </w:r>
+      <w:r>
+        <w:t>.</w:t>
       </w:r>
     </w:p>
     <w:p>
@@ -266,7 +636,79 @@
         <w:spacing w:line="360" w:lineRule="auto"/>
       </w:pPr>
       <w:r>
-        <w:t>The least popular vehicle is Uber XL.</w:t>
+        <w:t xml:space="preserve">The least popular vehicle is </w:t>
+      </w:r>
+      <w:r>
+        <w:t xml:space="preserve">   </w:t>
+      </w:r>
+      <w:r>
+        <w:rPr>
+          <w:b/>
+          <w:bCs/>
+        </w:rPr>
+        <w:t>Uber XL</w:t>
+      </w:r>
+      <w:r>
+        <w:t>.</w:t>
+      </w:r>
+    </w:p>
+    <w:p>
+      <w:pPr>
+        <w:pStyle w:val="ListParagraph"/>
+        <w:spacing w:line="360" w:lineRule="auto"/>
+      </w:pPr>
+      <w:r>
+        <w:rPr>
+          <w:noProof/>
+        </w:rPr>
+        <w:drawing>
+          <wp:inline distT="0" distB="0" distL="0" distR="0" wp14:anchorId="54A4325A" wp14:editId="2CB348D8">
+            <wp:extent cx="2190750" cy="847725"/>
+            <wp:effectExtent l="0" t="0" r="0" b="9525"/>
+            <wp:docPr id="1575128176" name="Picture 7"/>
+            <wp:cNvGraphicFramePr>
+              <a:graphicFrameLocks xmlns:a="http://schemas.openxmlformats.org/drawingml/2006/main" noChangeAspect="1"/>
+            </wp:cNvGraphicFramePr>
+            <a:graphic xmlns:a="http://schemas.openxmlformats.org/drawingml/2006/main">
+              <a:graphicData uri="http://schemas.openxmlformats.org/drawingml/2006/picture">
+                <pic:pic xmlns:pic="http://schemas.openxmlformats.org/drawingml/2006/picture">
+                  <pic:nvPicPr>
+                    <pic:cNvPr id="0" name="Picture 5"/>
+                    <pic:cNvPicPr>
+                      <a:picLocks noChangeAspect="1" noChangeArrowheads="1"/>
+                    </pic:cNvPicPr>
+                  </pic:nvPicPr>
+                  <pic:blipFill>
+                    <a:blip r:embed="rId10">
+                      <a:extLst>
+                        <a:ext uri="{28A0092B-C50C-407E-A947-70E740481C1C}">
+                          <a14:useLocalDpi xmlns:a14="http://schemas.microsoft.com/office/drawing/2010/main" val="0"/>
+                        </a:ext>
+                      </a:extLst>
+                    </a:blip>
+                    <a:srcRect/>
+                    <a:stretch>
+                      <a:fillRect/>
+                    </a:stretch>
+                  </pic:blipFill>
+                  <pic:spPr bwMode="auto">
+                    <a:xfrm>
+                      <a:off x="0" y="0"/>
+                      <a:ext cx="2190750" cy="847725"/>
+                    </a:xfrm>
+                    <a:prstGeom prst="rect">
+                      <a:avLst/>
+                    </a:prstGeom>
+                    <a:noFill/>
+                    <a:ln>
+                      <a:noFill/>
+                    </a:ln>
+                  </pic:spPr>
+                </pic:pic>
+              </a:graphicData>
+            </a:graphic>
+          </wp:inline>
+        </w:drawing>
       </w:r>
     </w:p>
     <w:p>
@@ -279,7 +721,20 @@
         <w:spacing w:line="360" w:lineRule="auto"/>
       </w:pPr>
       <w:r>
-        <w:t>Average ride distance is 24.64.</w:t>
+        <w:t>Average ride distance is</w:t>
+      </w:r>
+      <w:r>
+        <w:t xml:space="preserve">   </w:t>
+      </w:r>
+      <w:r>
+        <w:t xml:space="preserve"> </w:t>
+      </w:r>
+      <w:r>
+        <w:rPr>
+          <w:b/>
+          <w:bCs/>
+        </w:rPr>
+        <w:t>24.64.</w:t>
       </w:r>
     </w:p>
     <w:p>
@@ -292,7 +747,20 @@
         <w:spacing w:line="360" w:lineRule="auto"/>
       </w:pPr>
       <w:r>
-        <w:t>Average booking value is 499.</w:t>
+        <w:t>Average booking value is</w:t>
+      </w:r>
+      <w:r>
+        <w:t xml:space="preserve">   </w:t>
+      </w:r>
+      <w:r>
+        <w:t xml:space="preserve"> </w:t>
+      </w:r>
+      <w:r>
+        <w:rPr>
+          <w:b/>
+          <w:bCs/>
+        </w:rPr>
+        <w:t>499.</w:t>
       </w:r>
     </w:p>
     <w:p>
@@ -305,8 +773,284 @@
         <w:spacing w:line="360" w:lineRule="auto"/>
       </w:pPr>
       <w:r>
+        <w:rPr>
+          <w:noProof/>
+        </w:rPr>
+        <w:drawing>
+          <wp:anchor distT="0" distB="0" distL="114300" distR="114300" simplePos="0" relativeHeight="251660288" behindDoc="0" locked="0" layoutInCell="1" allowOverlap="1" wp14:anchorId="5C4BC9C9" wp14:editId="0BC6AE36">
+            <wp:simplePos x="0" y="0"/>
+            <wp:positionH relativeFrom="column">
+              <wp:posOffset>1199818</wp:posOffset>
+            </wp:positionH>
+            <wp:positionV relativeFrom="paragraph">
+              <wp:posOffset>3150880</wp:posOffset>
+            </wp:positionV>
+            <wp:extent cx="3838575" cy="2924629"/>
+            <wp:effectExtent l="0" t="0" r="0" b="9525"/>
+            <wp:wrapSquare wrapText="bothSides"/>
+            <wp:docPr id="360864936" name="Picture 6"/>
+            <wp:cNvGraphicFramePr>
+              <a:graphicFrameLocks xmlns:a="http://schemas.openxmlformats.org/drawingml/2006/main" noChangeAspect="1"/>
+            </wp:cNvGraphicFramePr>
+            <a:graphic xmlns:a="http://schemas.openxmlformats.org/drawingml/2006/main">
+              <a:graphicData uri="http://schemas.openxmlformats.org/drawingml/2006/picture">
+                <pic:pic xmlns:pic="http://schemas.openxmlformats.org/drawingml/2006/picture">
+                  <pic:nvPicPr>
+                    <pic:cNvPr id="0" name="Picture 3"/>
+                    <pic:cNvPicPr>
+                      <a:picLocks noChangeAspect="1" noChangeArrowheads="1"/>
+                    </pic:cNvPicPr>
+                  </pic:nvPicPr>
+                  <pic:blipFill>
+                    <a:blip r:embed="rId11">
+                      <a:extLst>
+                        <a:ext uri="{28A0092B-C50C-407E-A947-70E740481C1C}">
+                          <a14:useLocalDpi xmlns:a14="http://schemas.microsoft.com/office/drawing/2010/main" val="0"/>
+                        </a:ext>
+                      </a:extLst>
+                    </a:blip>
+                    <a:srcRect/>
+                    <a:stretch>
+                      <a:fillRect/>
+                    </a:stretch>
+                  </pic:blipFill>
+                  <pic:spPr bwMode="auto">
+                    <a:xfrm>
+                      <a:off x="0" y="0"/>
+                      <a:ext cx="3838575" cy="2924629"/>
+                    </a:xfrm>
+                    <a:prstGeom prst="rect">
+                      <a:avLst/>
+                    </a:prstGeom>
+                    <a:noFill/>
+                    <a:ln>
+                      <a:noFill/>
+                    </a:ln>
+                  </pic:spPr>
+                </pic:pic>
+              </a:graphicData>
+            </a:graphic>
+          </wp:anchor>
+        </w:drawing>
+      </w:r>
+      <w:r>
+        <w:drawing>
+          <wp:anchor distT="0" distB="0" distL="114300" distR="114300" simplePos="0" relativeHeight="251658240" behindDoc="0" locked="0" layoutInCell="1" allowOverlap="1" wp14:anchorId="4347391E" wp14:editId="0CD67C05">
+            <wp:simplePos x="0" y="0"/>
+            <wp:positionH relativeFrom="margin">
+              <wp:posOffset>1200150</wp:posOffset>
+            </wp:positionH>
+            <wp:positionV relativeFrom="paragraph">
+              <wp:posOffset>345440</wp:posOffset>
+            </wp:positionV>
+            <wp:extent cx="3924300" cy="2790825"/>
+            <wp:effectExtent l="0" t="0" r="0" b="9525"/>
+            <wp:wrapSquare wrapText="bothSides"/>
+            <wp:docPr id="39200293" name="Picture 1"/>
+            <wp:cNvGraphicFramePr>
+              <a:graphicFrameLocks xmlns:a="http://schemas.openxmlformats.org/drawingml/2006/main" noChangeAspect="1"/>
+            </wp:cNvGraphicFramePr>
+            <a:graphic xmlns:a="http://schemas.openxmlformats.org/drawingml/2006/main">
+              <a:graphicData uri="http://schemas.openxmlformats.org/drawingml/2006/picture">
+                <pic:pic xmlns:pic="http://schemas.openxmlformats.org/drawingml/2006/picture">
+                  <pic:nvPicPr>
+                    <pic:cNvPr id="39200293" name=""/>
+                    <pic:cNvPicPr/>
+                  </pic:nvPicPr>
+                  <pic:blipFill>
+                    <a:blip r:embed="rId12">
+                      <a:extLst>
+                        <a:ext uri="{28A0092B-C50C-407E-A947-70E740481C1C}">
+                          <a14:useLocalDpi xmlns:a14="http://schemas.microsoft.com/office/drawing/2010/main" val="0"/>
+                        </a:ext>
+                      </a:extLst>
+                    </a:blip>
+                    <a:stretch>
+                      <a:fillRect/>
+                    </a:stretch>
+                  </pic:blipFill>
+                  <pic:spPr>
+                    <a:xfrm>
+                      <a:off x="0" y="0"/>
+                      <a:ext cx="3924300" cy="2790825"/>
+                    </a:xfrm>
+                    <a:prstGeom prst="rect">
+                      <a:avLst/>
+                    </a:prstGeom>
+                  </pic:spPr>
+                </pic:pic>
+              </a:graphicData>
+            </a:graphic>
+            <wp14:sizeRelH relativeFrom="margin">
+              <wp14:pctWidth>0</wp14:pctWidth>
+            </wp14:sizeRelH>
+            <wp14:sizeRelV relativeFrom="margin">
+              <wp14:pctHeight>0</wp14:pctHeight>
+            </wp14:sizeRelV>
+          </wp:anchor>
+        </w:drawing>
+      </w:r>
+      <w:r>
         <w:t>Distribution of ratings across drivers and customers is visualized using a histogram.</w:t>
       </w:r>
+    </w:p>
+    <w:p>
+      <w:pPr>
+        <w:spacing w:line="360" w:lineRule="auto"/>
+        <w:ind w:left="360"/>
+      </w:pPr>
+    </w:p>
+    <w:p>
+      <w:pPr>
+        <w:spacing w:line="360" w:lineRule="auto"/>
+        <w:ind w:left="360"/>
+      </w:pPr>
+    </w:p>
+    <w:p>
+      <w:pPr>
+        <w:spacing w:line="360" w:lineRule="auto"/>
+        <w:ind w:left="360"/>
+      </w:pPr>
+    </w:p>
+    <w:p>
+      <w:pPr>
+        <w:spacing w:line="360" w:lineRule="auto"/>
+        <w:ind w:left="360"/>
+      </w:pPr>
+    </w:p>
+    <w:p>
+      <w:pPr>
+        <w:spacing w:line="360" w:lineRule="auto"/>
+        <w:ind w:left="360"/>
+      </w:pPr>
+    </w:p>
+    <w:p>
+      <w:pPr>
+        <w:spacing w:line="360" w:lineRule="auto"/>
+        <w:ind w:left="360"/>
+      </w:pPr>
+    </w:p>
+    <w:p>
+      <w:pPr>
+        <w:spacing w:line="360" w:lineRule="auto"/>
+        <w:ind w:left="360"/>
+      </w:pPr>
+    </w:p>
+    <w:p>
+      <w:pPr>
+        <w:spacing w:line="360" w:lineRule="auto"/>
+        <w:ind w:left="360"/>
+      </w:pPr>
+    </w:p>
+    <w:p>
+      <w:pPr>
+        <w:spacing w:line="360" w:lineRule="auto"/>
+        <w:ind w:left="360"/>
+      </w:pPr>
+    </w:p>
+    <w:p>
+      <w:pPr>
+        <w:spacing w:line="360" w:lineRule="auto"/>
+        <w:ind w:left="360"/>
+      </w:pPr>
+    </w:p>
+    <w:p>
+      <w:pPr>
+        <w:spacing w:line="360" w:lineRule="auto"/>
+        <w:ind w:left="360"/>
+      </w:pPr>
+    </w:p>
+    <w:p>
+      <w:pPr>
+        <w:spacing w:line="360" w:lineRule="auto"/>
+        <w:ind w:left="360"/>
+      </w:pPr>
+    </w:p>
+    <w:p>
+      <w:pPr>
+        <w:spacing w:line="360" w:lineRule="auto"/>
+        <w:ind w:left="360"/>
+      </w:pPr>
+    </w:p>
+    <w:p>
+      <w:pPr>
+        <w:spacing w:line="360" w:lineRule="auto"/>
+        <w:ind w:left="360"/>
+      </w:pPr>
+    </w:p>
+    <w:p>
+      <w:pPr>
+        <w:spacing w:line="360" w:lineRule="auto"/>
+        <w:ind w:left="360"/>
+      </w:pPr>
+    </w:p>
+    <w:p>
+      <w:pPr>
+        <w:spacing w:after="0" w:line="360" w:lineRule="auto"/>
+        <w:ind w:left="270"/>
+      </w:pPr>
+    </w:p>
+    <w:p>
+      <w:pPr>
+        <w:pStyle w:val="ListParagraph"/>
+        <w:numPr>
+          <w:ilvl w:val="0"/>
+          <w:numId w:val="5"/>
+        </w:numPr>
+        <w:spacing w:after="0" w:line="360" w:lineRule="auto"/>
+      </w:pPr>
+      <w:r>
+        <w:t xml:space="preserve">most common Reason for cancelling by Customer  </w:t>
+      </w:r>
+      <w:r>
+        <w:t xml:space="preserve"> </w:t>
+      </w:r>
+      <w:r>
+        <w:rPr>
+          <w:b/>
+          <w:bCs/>
+        </w:rPr>
+        <w:t>wrong address</w:t>
+      </w:r>
+    </w:p>
+    <w:p>
+      <w:pPr>
+        <w:pStyle w:val="ListParagraph"/>
+        <w:numPr>
+          <w:ilvl w:val="0"/>
+          <w:numId w:val="5"/>
+        </w:numPr>
+        <w:spacing w:after="0" w:line="360" w:lineRule="auto"/>
+        <w:rPr>
+          <w:b/>
+          <w:bCs/>
+        </w:rPr>
+      </w:pPr>
+      <w:r>
+        <w:t xml:space="preserve">most common Reason for cancelling by Driver  </w:t>
+      </w:r>
+      <w:r>
+        <w:t xml:space="preserve"> </w:t>
+      </w:r>
+      <w:r>
+        <w:rPr>
+          <w:b/>
+          <w:bCs/>
+        </w:rPr>
+        <w:t>customer related issue</w:t>
+      </w:r>
+    </w:p>
+    <w:p>
+      <w:pPr>
+        <w:pStyle w:val="ListParagraph"/>
+        <w:spacing w:after="0" w:line="360" w:lineRule="auto"/>
+        <w:rPr>
+          <w:b/>
+          <w:bCs/>
+          <w:sz w:val="10"/>
+          <w:szCs w:val="10"/>
+        </w:rPr>
+      </w:pPr>
     </w:p>
     <w:p>
       <w:pPr>
@@ -350,7 +1094,14 @@
         <w:spacing w:line="360" w:lineRule="auto"/>
       </w:pPr>
       <w:r>
-        <w:t>Drivers are the most frequent cancellers of rides.</w:t>
+        <w:rPr>
+          <w:b/>
+          <w:bCs/>
+        </w:rPr>
+        <w:t>Drivers</w:t>
+      </w:r>
+      <w:r>
+        <w:t xml:space="preserve"> are the most frequent cancellers of rides.</w:t>
       </w:r>
     </w:p>
     <w:p>
@@ -363,16 +1114,26 @@
         <w:spacing w:line="360" w:lineRule="auto"/>
       </w:pPr>
       <w:r>
-        <w:t>Total number of rides canceled by drivers are 27,000.</w:t>
-      </w:r>
-    </w:p>
-    <w:p>
-      <w:pPr>
-        <w:pStyle w:val="ListParagraph"/>
-        <w:spacing w:line="360" w:lineRule="auto"/>
-        <w:rPr>
-          <w:sz w:val="4"/>
-          <w:szCs w:val="4"/>
+        <w:t xml:space="preserve">Total number of rides canceled by drivers are </w:t>
+      </w:r>
+      <w:r>
+        <w:t xml:space="preserve">  </w:t>
+      </w:r>
+      <w:r>
+        <w:rPr>
+          <w:b/>
+          <w:bCs/>
+        </w:rPr>
+        <w:t>27,000.</w:t>
+      </w:r>
+    </w:p>
+    <w:p>
+      <w:pPr>
+        <w:pStyle w:val="ListParagraph"/>
+        <w:spacing w:line="360" w:lineRule="auto"/>
+        <w:rPr>
+          <w:sz w:val="10"/>
+          <w:szCs w:val="10"/>
         </w:rPr>
       </w:pPr>
     </w:p>
@@ -390,7 +1151,7 @@
           <w:b/>
           <w:bCs/>
         </w:rPr>
-        <w:t>Operational Matrices:</w:t>
+        <w:t>Operational Matrices</w:t>
       </w:r>
     </w:p>
     <w:p>
@@ -403,7 +1164,20 @@
         <w:spacing w:line="360" w:lineRule="auto"/>
       </w:pPr>
       <w:r>
-        <w:t>Ashram is the location with high demand, with a total count of 936 rides.</w:t>
+        <w:rPr>
+          <w:b/>
+          <w:bCs/>
+        </w:rPr>
+        <w:t>Ashram</w:t>
+      </w:r>
+      <w:r>
+        <w:t xml:space="preserve"> </w:t>
+      </w:r>
+      <w:r>
+        <w:t xml:space="preserve">  </w:t>
+      </w:r>
+      <w:r>
+        <w:t>is the location with high demand, with a total count of 936 rides.</w:t>
       </w:r>
     </w:p>
     <w:p>
@@ -416,12 +1190,19 @@
         <w:spacing w:line="360" w:lineRule="auto"/>
       </w:pPr>
       <w:r>
+        <w:rPr>
+          <w:b/>
+          <w:bCs/>
+        </w:rPr>
         <w:t>05:44:57</w:t>
       </w:r>
       <w:r>
         <w:t xml:space="preserve"> </w:t>
       </w:r>
       <w:r>
+        <w:t xml:space="preserve">  </w:t>
+      </w:r>
+      <w:r>
         <w:t>PM</w:t>
       </w:r>
       <w:r>
@@ -430,12 +1211,175 @@
     </w:p>
     <w:p>
       <w:pPr>
+        <w:spacing w:line="360" w:lineRule="auto"/>
+        <w:rPr>
+          <w:b/>
+          <w:bCs/>
+        </w:rPr>
+      </w:pPr>
+      <w:r>
+        <w:rPr>
+          <w:b/>
+          <w:bCs/>
+        </w:rPr>
+        <w:t>Additional Observations</w:t>
+      </w:r>
+      <w:r>
+        <w:rPr>
+          <w:b/>
+          <w:bCs/>
+        </w:rPr>
+        <w:t>:</w:t>
+      </w:r>
+    </w:p>
+    <w:p>
+      <w:pPr>
+        <w:pStyle w:val="ListParagraph"/>
+        <w:numPr>
+          <w:ilvl w:val="0"/>
+          <w:numId w:val="16"/>
+        </w:numPr>
+        <w:spacing w:line="360" w:lineRule="auto"/>
+        <w:ind w:left="810"/>
+      </w:pPr>
+      <w:r>
+        <w:t>Around 13 attributes have null values.</w:t>
+      </w:r>
+    </w:p>
+    <w:p>
+      <w:pPr>
+        <w:pStyle w:val="ListParagraph"/>
+        <w:numPr>
+          <w:ilvl w:val="0"/>
+          <w:numId w:val="16"/>
+        </w:numPr>
+        <w:spacing w:line="360" w:lineRule="auto"/>
+        <w:ind w:left="810"/>
+      </w:pPr>
+      <w:r>
+        <w:t>The most common and popular payment method is UPI.</w:t>
+      </w:r>
+    </w:p>
+    <w:p>
+      <w:pPr>
+        <w:pStyle w:val="ListParagraph"/>
+        <w:numPr>
+          <w:ilvl w:val="0"/>
+          <w:numId w:val="16"/>
+        </w:numPr>
+        <w:spacing w:line="360" w:lineRule="auto"/>
+        <w:ind w:left="810"/>
+      </w:pPr>
+      <w:r>
+        <w:t>The lowest rating any driver has gotten is three.</w:t>
+      </w:r>
+    </w:p>
+    <w:p>
+      <w:pPr>
+        <w:pStyle w:val="ListParagraph"/>
+        <w:numPr>
+          <w:ilvl w:val="0"/>
+          <w:numId w:val="16"/>
+        </w:numPr>
+        <w:spacing w:line="360" w:lineRule="auto"/>
+        <w:ind w:left="810"/>
+      </w:pPr>
+      <w:r>
+        <w:t>Maximum ride distance is 50.</w:t>
+      </w:r>
+    </w:p>
+    <w:p>
+      <w:pPr>
+        <w:pStyle w:val="ListParagraph"/>
+        <w:numPr>
+          <w:ilvl w:val="0"/>
+          <w:numId w:val="16"/>
+        </w:numPr>
+        <w:spacing w:line="360" w:lineRule="auto"/>
+        <w:ind w:left="810"/>
+      </w:pPr>
+      <w:r>
+        <w:t>Total rides cancelled by drivers are 27,000.</w:t>
+      </w:r>
+    </w:p>
+    <w:p>
+      <w:pPr>
+        <w:pStyle w:val="ListParagraph"/>
+        <w:numPr>
+          <w:ilvl w:val="0"/>
+          <w:numId w:val="16"/>
+        </w:numPr>
+        <w:spacing w:line="360" w:lineRule="auto"/>
+        <w:ind w:left="810"/>
+      </w:pPr>
+      <w:r>
+        <w:t>Total rides cancelled by customers are 10,500.</w:t>
+      </w:r>
+    </w:p>
+    <w:p>
+      <w:pPr>
+        <w:pStyle w:val="ListParagraph"/>
+        <w:numPr>
+          <w:ilvl w:val="0"/>
+          <w:numId w:val="16"/>
+        </w:numPr>
+        <w:spacing w:line="360" w:lineRule="auto"/>
+        <w:ind w:left="810"/>
+      </w:pPr>
+      <w:r>
+        <w:t>The total number of rides cancelled by both customers and drivers is 37,500.</w:t>
+      </w:r>
+    </w:p>
+    <w:p>
+      <w:pPr>
+        <w:pStyle w:val="ListParagraph"/>
+        <w:spacing w:line="360" w:lineRule="auto"/>
+        <w:ind w:left="810"/>
+      </w:pPr>
+    </w:p>
+    <w:p>
+      <w:pPr>
+        <w:pStyle w:val="ListParagraph"/>
+        <w:spacing w:line="360" w:lineRule="auto"/>
+        <w:ind w:left="-180"/>
+        <w:rPr>
+          <w:sz w:val="26"/>
+          <w:szCs w:val="26"/>
+        </w:rPr>
+      </w:pPr>
+      <w:r>
+        <w:rPr>
+          <w:b/>
+          <w:bCs/>
+          <w:sz w:val="26"/>
+          <w:szCs w:val="26"/>
+        </w:rPr>
+        <w:t xml:space="preserve">     C</w:t>
+      </w:r>
+      <w:r>
+        <w:rPr>
+          <w:b/>
+          <w:bCs/>
+          <w:sz w:val="26"/>
+          <w:szCs w:val="26"/>
+        </w:rPr>
+        <w:t>onclusion</w:t>
+      </w:r>
+    </w:p>
+    <w:p>
+      <w:pPr>
+        <w:pStyle w:val="ListParagraph"/>
+        <w:ind w:left="180" w:right="450" w:firstLine="540"/>
+      </w:pPr>
+      <w:r>
+        <w:t>This project focused on cleaning and analyzing a ride booking dataset, applying data preprocessing, visualization, and analysis techniques to uncover key patterns in customer behavior and operations, while strengthening skills in Python, pandas, and data-driven decision making.</w:t>
+      </w:r>
+    </w:p>
+    <w:p>
+      <w:pPr>
         <w:pStyle w:val="ListParagraph"/>
         <w:ind w:right="-1440"/>
       </w:pPr>
-      <w:r>
-        <w:t xml:space="preserve">                                                                                                                  Prajwal S. Chougule</w:t>
-      </w:r>
     </w:p>
     <w:p>
       <w:pPr>
@@ -443,12 +1387,70 @@
         <w:ind w:right="-1440"/>
       </w:pPr>
       <w:r>
-        <w:t xml:space="preserve">                                                                                                                  Prajwalchougule41@gmail.com</w:t>
+        <w:t xml:space="preserve">    </w:t>
+      </w:r>
+      <w:r>
+        <w:t xml:space="preserve">                                                                                                              </w:t>
+      </w:r>
+    </w:p>
+    <w:p>
+      <w:pPr>
+        <w:pStyle w:val="ListParagraph"/>
+        <w:ind w:right="-1440"/>
+      </w:pPr>
+    </w:p>
+    <w:p>
+      <w:pPr>
+        <w:pStyle w:val="ListParagraph"/>
+        <w:ind w:right="-1440"/>
+      </w:pPr>
+    </w:p>
+    <w:p>
+      <w:pPr>
+        <w:pStyle w:val="ListParagraph"/>
+        <w:ind w:right="-1440"/>
+      </w:pPr>
+    </w:p>
+    <w:p>
+      <w:pPr>
+        <w:pStyle w:val="ListParagraph"/>
+        <w:ind w:right="-1440"/>
+      </w:pPr>
+    </w:p>
+    <w:p>
+      <w:pPr>
+        <w:pStyle w:val="ListParagraph"/>
+        <w:ind w:right="-1440"/>
+      </w:pPr>
+    </w:p>
+    <w:p>
+      <w:pPr>
+        <w:pStyle w:val="ListParagraph"/>
+        <w:ind w:right="-1440"/>
+      </w:pPr>
+      <w:r>
+        <w:t xml:space="preserve">                                                                                                     </w:t>
+      </w:r>
+      <w:r>
+        <w:t>Prajwal S. Chougule</w:t>
+      </w:r>
+    </w:p>
+    <w:p>
+      <w:pPr>
+        <w:pStyle w:val="ListParagraph"/>
+        <w:ind w:right="-1440"/>
+      </w:pPr>
+      <w:r>
+        <w:t xml:space="preserve">                                                                                                     Prajwalchougule41@gmail.com</w:t>
       </w:r>
     </w:p>
     <w:sectPr>
       <w:pgSz w:w="12240" w:h="15840"/>
-      <w:pgMar w:top="450" w:right="1440" w:bottom="0" w:left="1440" w:header="720" w:footer="720" w:gutter="0"/>
+      <w:pgMar w:top="900" w:right="1440" w:bottom="810" w:left="1440" w:header="720" w:footer="720" w:gutter="0"/>
+      <w:pgBorders>
+        <w:top w:val="thinThickSmallGap" w:sz="24" w:space="1" w:color="000000" w:themeColor="text1"/>
+        <w:bottom w:val="thickThinSmallGap" w:sz="24" w:space="1" w:color="000000" w:themeColor="text1"/>
+      </w:pgBorders>
       <w:cols w:space="720"/>
       <w:docGrid w:linePitch="360"/>
     </w:sectPr>
@@ -572,6 +1574,181 @@
     </w:lvl>
   </w:abstractNum>
   <w:abstractNum w:abstractNumId="1" w15:restartNumberingAfterBreak="0">
+    <w:nsid w:val="1D9808FF"/>
+    <w:multiLevelType w:val="hybridMultilevel"/>
+    <w:tmpl w:val="92C4CBF8"/>
+    <w:lvl w:ilvl="0" w:tplc="0409000F">
+      <w:start w:val="1"/>
+      <w:numFmt w:val="decimal"/>
+      <w:lvlText w:val="%1."/>
+      <w:lvlJc w:val="left"/>
+      <w:pPr>
+        <w:ind w:left="1440" w:hanging="360"/>
+      </w:pPr>
+    </w:lvl>
+    <w:lvl w:ilvl="1" w:tplc="04090019" w:tentative="1">
+      <w:start w:val="1"/>
+      <w:numFmt w:val="lowerLetter"/>
+      <w:lvlText w:val="%2."/>
+      <w:lvlJc w:val="left"/>
+      <w:pPr>
+        <w:ind w:left="2160" w:hanging="360"/>
+      </w:pPr>
+    </w:lvl>
+    <w:lvl w:ilvl="2" w:tplc="0409001B" w:tentative="1">
+      <w:start w:val="1"/>
+      <w:numFmt w:val="lowerRoman"/>
+      <w:lvlText w:val="%3."/>
+      <w:lvlJc w:val="right"/>
+      <w:pPr>
+        <w:ind w:left="2880" w:hanging="180"/>
+      </w:pPr>
+    </w:lvl>
+    <w:lvl w:ilvl="3" w:tplc="0409000F" w:tentative="1">
+      <w:start w:val="1"/>
+      <w:numFmt w:val="decimal"/>
+      <w:lvlText w:val="%4."/>
+      <w:lvlJc w:val="left"/>
+      <w:pPr>
+        <w:ind w:left="3600" w:hanging="360"/>
+      </w:pPr>
+    </w:lvl>
+    <w:lvl w:ilvl="4" w:tplc="04090019" w:tentative="1">
+      <w:start w:val="1"/>
+      <w:numFmt w:val="lowerLetter"/>
+      <w:lvlText w:val="%5."/>
+      <w:lvlJc w:val="left"/>
+      <w:pPr>
+        <w:ind w:left="4320" w:hanging="360"/>
+      </w:pPr>
+    </w:lvl>
+    <w:lvl w:ilvl="5" w:tplc="0409001B" w:tentative="1">
+      <w:start w:val="1"/>
+      <w:numFmt w:val="lowerRoman"/>
+      <w:lvlText w:val="%6."/>
+      <w:lvlJc w:val="right"/>
+      <w:pPr>
+        <w:ind w:left="5040" w:hanging="180"/>
+      </w:pPr>
+    </w:lvl>
+    <w:lvl w:ilvl="6" w:tplc="0409000F" w:tentative="1">
+      <w:start w:val="1"/>
+      <w:numFmt w:val="decimal"/>
+      <w:lvlText w:val="%7."/>
+      <w:lvlJc w:val="left"/>
+      <w:pPr>
+        <w:ind w:left="5760" w:hanging="360"/>
+      </w:pPr>
+    </w:lvl>
+    <w:lvl w:ilvl="7" w:tplc="04090019" w:tentative="1">
+      <w:start w:val="1"/>
+      <w:numFmt w:val="lowerLetter"/>
+      <w:lvlText w:val="%8."/>
+      <w:lvlJc w:val="left"/>
+      <w:pPr>
+        <w:ind w:left="6480" w:hanging="360"/>
+      </w:pPr>
+    </w:lvl>
+    <w:lvl w:ilvl="8" w:tplc="0409001B" w:tentative="1">
+      <w:start w:val="1"/>
+      <w:numFmt w:val="lowerRoman"/>
+      <w:lvlText w:val="%9."/>
+      <w:lvlJc w:val="right"/>
+      <w:pPr>
+        <w:ind w:left="7200" w:hanging="180"/>
+      </w:pPr>
+    </w:lvl>
+  </w:abstractNum>
+  <w:abstractNum w:abstractNumId="2" w15:restartNumberingAfterBreak="0">
+    <w:nsid w:val="213945F0"/>
+    <w:multiLevelType w:val="hybridMultilevel"/>
+    <w:tmpl w:val="9CA4B80A"/>
+    <w:lvl w:ilvl="0" w:tplc="8C0660D8">
+      <w:start w:val="1"/>
+      <w:numFmt w:val="decimal"/>
+      <w:lvlText w:val="%1"/>
+      <w:lvlJc w:val="left"/>
+      <w:pPr>
+        <w:ind w:left="720" w:hanging="360"/>
+      </w:pPr>
+      <w:rPr>
+        <w:rFonts w:hint="default"/>
+      </w:rPr>
+    </w:lvl>
+    <w:lvl w:ilvl="1" w:tplc="04090019" w:tentative="1">
+      <w:start w:val="1"/>
+      <w:numFmt w:val="lowerLetter"/>
+      <w:lvlText w:val="%2."/>
+      <w:lvlJc w:val="left"/>
+      <w:pPr>
+        <w:ind w:left="1440" w:hanging="360"/>
+      </w:pPr>
+    </w:lvl>
+    <w:lvl w:ilvl="2" w:tplc="0409001B" w:tentative="1">
+      <w:start w:val="1"/>
+      <w:numFmt w:val="lowerRoman"/>
+      <w:lvlText w:val="%3."/>
+      <w:lvlJc w:val="right"/>
+      <w:pPr>
+        <w:ind w:left="2160" w:hanging="180"/>
+      </w:pPr>
+    </w:lvl>
+    <w:lvl w:ilvl="3" w:tplc="0409000F" w:tentative="1">
+      <w:start w:val="1"/>
+      <w:numFmt w:val="decimal"/>
+      <w:lvlText w:val="%4."/>
+      <w:lvlJc w:val="left"/>
+      <w:pPr>
+        <w:ind w:left="2880" w:hanging="360"/>
+      </w:pPr>
+    </w:lvl>
+    <w:lvl w:ilvl="4" w:tplc="04090019" w:tentative="1">
+      <w:start w:val="1"/>
+      <w:numFmt w:val="lowerLetter"/>
+      <w:lvlText w:val="%5."/>
+      <w:lvlJc w:val="left"/>
+      <w:pPr>
+        <w:ind w:left="3600" w:hanging="360"/>
+      </w:pPr>
+    </w:lvl>
+    <w:lvl w:ilvl="5" w:tplc="0409001B" w:tentative="1">
+      <w:start w:val="1"/>
+      <w:numFmt w:val="lowerRoman"/>
+      <w:lvlText w:val="%6."/>
+      <w:lvlJc w:val="right"/>
+      <w:pPr>
+        <w:ind w:left="4320" w:hanging="180"/>
+      </w:pPr>
+    </w:lvl>
+    <w:lvl w:ilvl="6" w:tplc="0409000F" w:tentative="1">
+      <w:start w:val="1"/>
+      <w:numFmt w:val="decimal"/>
+      <w:lvlText w:val="%7."/>
+      <w:lvlJc w:val="left"/>
+      <w:pPr>
+        <w:ind w:left="5040" w:hanging="360"/>
+      </w:pPr>
+    </w:lvl>
+    <w:lvl w:ilvl="7" w:tplc="04090019" w:tentative="1">
+      <w:start w:val="1"/>
+      <w:numFmt w:val="lowerLetter"/>
+      <w:lvlText w:val="%8."/>
+      <w:lvlJc w:val="left"/>
+      <w:pPr>
+        <w:ind w:left="5760" w:hanging="360"/>
+      </w:pPr>
+    </w:lvl>
+    <w:lvl w:ilvl="8" w:tplc="0409001B" w:tentative="1">
+      <w:start w:val="1"/>
+      <w:numFmt w:val="lowerRoman"/>
+      <w:lvlText w:val="%9."/>
+      <w:lvlJc w:val="right"/>
+      <w:pPr>
+        <w:ind w:left="6480" w:hanging="180"/>
+      </w:pPr>
+    </w:lvl>
+  </w:abstractNum>
+  <w:abstractNum w:abstractNumId="3" w15:restartNumberingAfterBreak="0">
     <w:nsid w:val="227F16DF"/>
     <w:multiLevelType w:val="hybridMultilevel"/>
     <w:tmpl w:val="3ED00B36"/>
@@ -684,7 +1861,7 @@
       </w:rPr>
     </w:lvl>
   </w:abstractNum>
-  <w:abstractNum w:abstractNumId="2" w15:restartNumberingAfterBreak="0">
+  <w:abstractNum w:abstractNumId="4" w15:restartNumberingAfterBreak="0">
     <w:nsid w:val="32E124F9"/>
     <w:multiLevelType w:val="hybridMultilevel"/>
     <w:tmpl w:val="FBE8ADA6"/>
@@ -797,7 +1974,7 @@
       </w:rPr>
     </w:lvl>
   </w:abstractNum>
-  <w:abstractNum w:abstractNumId="3" w15:restartNumberingAfterBreak="0">
+  <w:abstractNum w:abstractNumId="5" w15:restartNumberingAfterBreak="0">
     <w:nsid w:val="3655280E"/>
     <w:multiLevelType w:val="hybridMultilevel"/>
     <w:tmpl w:val="C4822C5E"/>
@@ -910,7 +2087,7 @@
       </w:rPr>
     </w:lvl>
   </w:abstractNum>
-  <w:abstractNum w:abstractNumId="4" w15:restartNumberingAfterBreak="0">
+  <w:abstractNum w:abstractNumId="6" w15:restartNumberingAfterBreak="0">
     <w:nsid w:val="36C31DCB"/>
     <w:multiLevelType w:val="hybridMultilevel"/>
     <w:tmpl w:val="739C8872"/>
@@ -996,18 +2173,22 @@
       </w:pPr>
     </w:lvl>
   </w:abstractNum>
-  <w:abstractNum w:abstractNumId="5" w15:restartNumberingAfterBreak="0">
+  <w:abstractNum w:abstractNumId="7" w15:restartNumberingAfterBreak="0">
     <w:nsid w:val="51155E7E"/>
     <w:multiLevelType w:val="hybridMultilevel"/>
-    <w:tmpl w:val="A86008E2"/>
-    <w:lvl w:ilvl="0" w:tplc="0409000F">
+    <w:tmpl w:val="CB1EE9B8"/>
+    <w:lvl w:ilvl="0" w:tplc="BAB071FE">
       <w:start w:val="1"/>
       <w:numFmt w:val="decimal"/>
       <w:lvlText w:val="%1."/>
       <w:lvlJc w:val="left"/>
       <w:pPr>
-        <w:ind w:left="720" w:hanging="360"/>
-      </w:pPr>
+        <w:ind w:left="630" w:hanging="360"/>
+      </w:pPr>
+      <w:rPr>
+        <w:b w:val="0"/>
+        <w:bCs w:val="0"/>
+      </w:rPr>
     </w:lvl>
     <w:lvl w:ilvl="1" w:tplc="04090019" w:tentative="1">
       <w:start w:val="1"/>
@@ -1082,7 +2263,120 @@
       </w:pPr>
     </w:lvl>
   </w:abstractNum>
-  <w:abstractNum w:abstractNumId="6" w15:restartNumberingAfterBreak="0">
+  <w:abstractNum w:abstractNumId="8" w15:restartNumberingAfterBreak="0">
+    <w:nsid w:val="587A7708"/>
+    <w:multiLevelType w:val="hybridMultilevel"/>
+    <w:tmpl w:val="74820EA4"/>
+    <w:lvl w:ilvl="0" w:tplc="04090001">
+      <w:start w:val="1"/>
+      <w:numFmt w:val="bullet"/>
+      <w:lvlText w:val=""/>
+      <w:lvlJc w:val="left"/>
+      <w:pPr>
+        <w:ind w:left="1440" w:hanging="360"/>
+      </w:pPr>
+      <w:rPr>
+        <w:rFonts w:ascii="Symbol" w:hAnsi="Symbol" w:hint="default"/>
+      </w:rPr>
+    </w:lvl>
+    <w:lvl w:ilvl="1" w:tplc="04090003" w:tentative="1">
+      <w:start w:val="1"/>
+      <w:numFmt w:val="bullet"/>
+      <w:lvlText w:val="o"/>
+      <w:lvlJc w:val="left"/>
+      <w:pPr>
+        <w:ind w:left="2160" w:hanging="360"/>
+      </w:pPr>
+      <w:rPr>
+        <w:rFonts w:ascii="Courier New" w:hAnsi="Courier New" w:cs="Courier New" w:hint="default"/>
+      </w:rPr>
+    </w:lvl>
+    <w:lvl w:ilvl="2" w:tplc="04090005" w:tentative="1">
+      <w:start w:val="1"/>
+      <w:numFmt w:val="bullet"/>
+      <w:lvlText w:val=""/>
+      <w:lvlJc w:val="left"/>
+      <w:pPr>
+        <w:ind w:left="2880" w:hanging="360"/>
+      </w:pPr>
+      <w:rPr>
+        <w:rFonts w:ascii="Wingdings" w:hAnsi="Wingdings" w:hint="default"/>
+      </w:rPr>
+    </w:lvl>
+    <w:lvl w:ilvl="3" w:tplc="04090001" w:tentative="1">
+      <w:start w:val="1"/>
+      <w:numFmt w:val="bullet"/>
+      <w:lvlText w:val=""/>
+      <w:lvlJc w:val="left"/>
+      <w:pPr>
+        <w:ind w:left="3600" w:hanging="360"/>
+      </w:pPr>
+      <w:rPr>
+        <w:rFonts w:ascii="Symbol" w:hAnsi="Symbol" w:hint="default"/>
+      </w:rPr>
+    </w:lvl>
+    <w:lvl w:ilvl="4" w:tplc="04090003" w:tentative="1">
+      <w:start w:val="1"/>
+      <w:numFmt w:val="bullet"/>
+      <w:lvlText w:val="o"/>
+      <w:lvlJc w:val="left"/>
+      <w:pPr>
+        <w:ind w:left="4320" w:hanging="360"/>
+      </w:pPr>
+      <w:rPr>
+        <w:rFonts w:ascii="Courier New" w:hAnsi="Courier New" w:cs="Courier New" w:hint="default"/>
+      </w:rPr>
+    </w:lvl>
+    <w:lvl w:ilvl="5" w:tplc="04090005" w:tentative="1">
+      <w:start w:val="1"/>
+      <w:numFmt w:val="bullet"/>
+      <w:lvlText w:val=""/>
+      <w:lvlJc w:val="left"/>
+      <w:pPr>
+        <w:ind w:left="5040" w:hanging="360"/>
+      </w:pPr>
+      <w:rPr>
+        <w:rFonts w:ascii="Wingdings" w:hAnsi="Wingdings" w:hint="default"/>
+      </w:rPr>
+    </w:lvl>
+    <w:lvl w:ilvl="6" w:tplc="04090001" w:tentative="1">
+      <w:start w:val="1"/>
+      <w:numFmt w:val="bullet"/>
+      <w:lvlText w:val=""/>
+      <w:lvlJc w:val="left"/>
+      <w:pPr>
+        <w:ind w:left="5760" w:hanging="360"/>
+      </w:pPr>
+      <w:rPr>
+        <w:rFonts w:ascii="Symbol" w:hAnsi="Symbol" w:hint="default"/>
+      </w:rPr>
+    </w:lvl>
+    <w:lvl w:ilvl="7" w:tplc="04090003" w:tentative="1">
+      <w:start w:val="1"/>
+      <w:numFmt w:val="bullet"/>
+      <w:lvlText w:val="o"/>
+      <w:lvlJc w:val="left"/>
+      <w:pPr>
+        <w:ind w:left="6480" w:hanging="360"/>
+      </w:pPr>
+      <w:rPr>
+        <w:rFonts w:ascii="Courier New" w:hAnsi="Courier New" w:cs="Courier New" w:hint="default"/>
+      </w:rPr>
+    </w:lvl>
+    <w:lvl w:ilvl="8" w:tplc="04090005" w:tentative="1">
+      <w:start w:val="1"/>
+      <w:numFmt w:val="bullet"/>
+      <w:lvlText w:val=""/>
+      <w:lvlJc w:val="left"/>
+      <w:pPr>
+        <w:ind w:left="7200" w:hanging="360"/>
+      </w:pPr>
+      <w:rPr>
+        <w:rFonts w:ascii="Wingdings" w:hAnsi="Wingdings" w:hint="default"/>
+      </w:rPr>
+    </w:lvl>
+  </w:abstractNum>
+  <w:abstractNum w:abstractNumId="9" w15:restartNumberingAfterBreak="0">
     <w:nsid w:val="5A2929BB"/>
     <w:multiLevelType w:val="hybridMultilevel"/>
     <w:tmpl w:val="081C7300"/>
@@ -1194,7 +2488,93 @@
       </w:rPr>
     </w:lvl>
   </w:abstractNum>
-  <w:abstractNum w:abstractNumId="7" w15:restartNumberingAfterBreak="0">
+  <w:abstractNum w:abstractNumId="10" w15:restartNumberingAfterBreak="0">
+    <w:nsid w:val="5BEB0000"/>
+    <w:multiLevelType w:val="hybridMultilevel"/>
+    <w:tmpl w:val="42343478"/>
+    <w:lvl w:ilvl="0" w:tplc="0409000F">
+      <w:start w:val="1"/>
+      <w:numFmt w:val="decimal"/>
+      <w:lvlText w:val="%1."/>
+      <w:lvlJc w:val="left"/>
+      <w:pPr>
+        <w:ind w:left="1440" w:hanging="360"/>
+      </w:pPr>
+    </w:lvl>
+    <w:lvl w:ilvl="1" w:tplc="04090019" w:tentative="1">
+      <w:start w:val="1"/>
+      <w:numFmt w:val="lowerLetter"/>
+      <w:lvlText w:val="%2."/>
+      <w:lvlJc w:val="left"/>
+      <w:pPr>
+        <w:ind w:left="2160" w:hanging="360"/>
+      </w:pPr>
+    </w:lvl>
+    <w:lvl w:ilvl="2" w:tplc="0409001B" w:tentative="1">
+      <w:start w:val="1"/>
+      <w:numFmt w:val="lowerRoman"/>
+      <w:lvlText w:val="%3."/>
+      <w:lvlJc w:val="right"/>
+      <w:pPr>
+        <w:ind w:left="2880" w:hanging="180"/>
+      </w:pPr>
+    </w:lvl>
+    <w:lvl w:ilvl="3" w:tplc="0409000F" w:tentative="1">
+      <w:start w:val="1"/>
+      <w:numFmt w:val="decimal"/>
+      <w:lvlText w:val="%4."/>
+      <w:lvlJc w:val="left"/>
+      <w:pPr>
+        <w:ind w:left="3600" w:hanging="360"/>
+      </w:pPr>
+    </w:lvl>
+    <w:lvl w:ilvl="4" w:tplc="04090019" w:tentative="1">
+      <w:start w:val="1"/>
+      <w:numFmt w:val="lowerLetter"/>
+      <w:lvlText w:val="%5."/>
+      <w:lvlJc w:val="left"/>
+      <w:pPr>
+        <w:ind w:left="4320" w:hanging="360"/>
+      </w:pPr>
+    </w:lvl>
+    <w:lvl w:ilvl="5" w:tplc="0409001B" w:tentative="1">
+      <w:start w:val="1"/>
+      <w:numFmt w:val="lowerRoman"/>
+      <w:lvlText w:val="%6."/>
+      <w:lvlJc w:val="right"/>
+      <w:pPr>
+        <w:ind w:left="5040" w:hanging="180"/>
+      </w:pPr>
+    </w:lvl>
+    <w:lvl w:ilvl="6" w:tplc="0409000F" w:tentative="1">
+      <w:start w:val="1"/>
+      <w:numFmt w:val="decimal"/>
+      <w:lvlText w:val="%7."/>
+      <w:lvlJc w:val="left"/>
+      <w:pPr>
+        <w:ind w:left="5760" w:hanging="360"/>
+      </w:pPr>
+    </w:lvl>
+    <w:lvl w:ilvl="7" w:tplc="04090019" w:tentative="1">
+      <w:start w:val="1"/>
+      <w:numFmt w:val="lowerLetter"/>
+      <w:lvlText w:val="%8."/>
+      <w:lvlJc w:val="left"/>
+      <w:pPr>
+        <w:ind w:left="6480" w:hanging="360"/>
+      </w:pPr>
+    </w:lvl>
+    <w:lvl w:ilvl="8" w:tplc="0409001B" w:tentative="1">
+      <w:start w:val="1"/>
+      <w:numFmt w:val="lowerRoman"/>
+      <w:lvlText w:val="%9."/>
+      <w:lvlJc w:val="right"/>
+      <w:pPr>
+        <w:ind w:left="7200" w:hanging="180"/>
+      </w:pPr>
+    </w:lvl>
+  </w:abstractNum>
+  <w:abstractNum w:abstractNumId="11" w15:restartNumberingAfterBreak="0">
     <w:nsid w:val="5F825B04"/>
     <w:multiLevelType w:val="hybridMultilevel"/>
     <w:tmpl w:val="540E19A0"/>
@@ -1306,7 +2686,7 @@
       </w:rPr>
     </w:lvl>
   </w:abstractNum>
-  <w:abstractNum w:abstractNumId="8" w15:restartNumberingAfterBreak="0">
+  <w:abstractNum w:abstractNumId="12" w15:restartNumberingAfterBreak="0">
     <w:nsid w:val="65507B42"/>
     <w:multiLevelType w:val="hybridMultilevel"/>
     <w:tmpl w:val="A90CE656"/>
@@ -1419,7 +2799,7 @@
       </w:rPr>
     </w:lvl>
   </w:abstractNum>
-  <w:abstractNum w:abstractNumId="9" w15:restartNumberingAfterBreak="0">
+  <w:abstractNum w:abstractNumId="13" w15:restartNumberingAfterBreak="0">
     <w:nsid w:val="79E64100"/>
     <w:multiLevelType w:val="hybridMultilevel"/>
     <w:tmpl w:val="A7B0B8FA"/>
@@ -1532,7 +2912,7 @@
       </w:rPr>
     </w:lvl>
   </w:abstractNum>
-  <w:abstractNum w:abstractNumId="10" w15:restartNumberingAfterBreak="0">
+  <w:abstractNum w:abstractNumId="14" w15:restartNumberingAfterBreak="0">
     <w:nsid w:val="7BD90090"/>
     <w:multiLevelType w:val="hybridMultilevel"/>
     <w:tmpl w:val="8B4204B4"/>
@@ -1618,38 +2998,142 @@
       </w:pPr>
     </w:lvl>
   </w:abstractNum>
+  <w:abstractNum w:abstractNumId="15" w15:restartNumberingAfterBreak="0">
+    <w:nsid w:val="7DF31E26"/>
+    <w:multiLevelType w:val="hybridMultilevel"/>
+    <w:tmpl w:val="73C0111E"/>
+    <w:lvl w:ilvl="0" w:tplc="0409000F">
+      <w:start w:val="1"/>
+      <w:numFmt w:val="decimal"/>
+      <w:lvlText w:val="%1."/>
+      <w:lvlJc w:val="left"/>
+      <w:pPr>
+        <w:ind w:left="720" w:hanging="360"/>
+      </w:pPr>
+      <w:rPr>
+        <w:rFonts w:hint="default"/>
+      </w:rPr>
+    </w:lvl>
+    <w:lvl w:ilvl="1" w:tplc="04090019" w:tentative="1">
+      <w:start w:val="1"/>
+      <w:numFmt w:val="lowerLetter"/>
+      <w:lvlText w:val="%2."/>
+      <w:lvlJc w:val="left"/>
+      <w:pPr>
+        <w:ind w:left="1440" w:hanging="360"/>
+      </w:pPr>
+    </w:lvl>
+    <w:lvl w:ilvl="2" w:tplc="0409001B" w:tentative="1">
+      <w:start w:val="1"/>
+      <w:numFmt w:val="lowerRoman"/>
+      <w:lvlText w:val="%3."/>
+      <w:lvlJc w:val="right"/>
+      <w:pPr>
+        <w:ind w:left="2160" w:hanging="180"/>
+      </w:pPr>
+    </w:lvl>
+    <w:lvl w:ilvl="3" w:tplc="0409000F" w:tentative="1">
+      <w:start w:val="1"/>
+      <w:numFmt w:val="decimal"/>
+      <w:lvlText w:val="%4."/>
+      <w:lvlJc w:val="left"/>
+      <w:pPr>
+        <w:ind w:left="2880" w:hanging="360"/>
+      </w:pPr>
+    </w:lvl>
+    <w:lvl w:ilvl="4" w:tplc="04090019" w:tentative="1">
+      <w:start w:val="1"/>
+      <w:numFmt w:val="lowerLetter"/>
+      <w:lvlText w:val="%5."/>
+      <w:lvlJc w:val="left"/>
+      <w:pPr>
+        <w:ind w:left="3600" w:hanging="360"/>
+      </w:pPr>
+    </w:lvl>
+    <w:lvl w:ilvl="5" w:tplc="0409001B" w:tentative="1">
+      <w:start w:val="1"/>
+      <w:numFmt w:val="lowerRoman"/>
+      <w:lvlText w:val="%6."/>
+      <w:lvlJc w:val="right"/>
+      <w:pPr>
+        <w:ind w:left="4320" w:hanging="180"/>
+      </w:pPr>
+    </w:lvl>
+    <w:lvl w:ilvl="6" w:tplc="0409000F" w:tentative="1">
+      <w:start w:val="1"/>
+      <w:numFmt w:val="decimal"/>
+      <w:lvlText w:val="%7."/>
+      <w:lvlJc w:val="left"/>
+      <w:pPr>
+        <w:ind w:left="5040" w:hanging="360"/>
+      </w:pPr>
+    </w:lvl>
+    <w:lvl w:ilvl="7" w:tplc="04090019" w:tentative="1">
+      <w:start w:val="1"/>
+      <w:numFmt w:val="lowerLetter"/>
+      <w:lvlText w:val="%8."/>
+      <w:lvlJc w:val="left"/>
+      <w:pPr>
+        <w:ind w:left="5760" w:hanging="360"/>
+      </w:pPr>
+    </w:lvl>
+    <w:lvl w:ilvl="8" w:tplc="0409001B" w:tentative="1">
+      <w:start w:val="1"/>
+      <w:numFmt w:val="lowerRoman"/>
+      <w:lvlText w:val="%9."/>
+      <w:lvlJc w:val="right"/>
+      <w:pPr>
+        <w:ind w:left="6480" w:hanging="180"/>
+      </w:pPr>
+    </w:lvl>
+  </w:abstractNum>
   <w:num w:numId="1" w16cid:durableId="317194437">
+    <w:abstractNumId w:val="6"/>
+  </w:num>
+  <w:num w:numId="2" w16cid:durableId="496120486">
+    <w:abstractNumId w:val="9"/>
+  </w:num>
+  <w:num w:numId="3" w16cid:durableId="1850638000">
+    <w:abstractNumId w:val="14"/>
+  </w:num>
+  <w:num w:numId="4" w16cid:durableId="1237935739">
+    <w:abstractNumId w:val="11"/>
+  </w:num>
+  <w:num w:numId="5" w16cid:durableId="1557424904">
+    <w:abstractNumId w:val="7"/>
+  </w:num>
+  <w:num w:numId="6" w16cid:durableId="1480028932">
+    <w:abstractNumId w:val="5"/>
+  </w:num>
+  <w:num w:numId="7" w16cid:durableId="688141221">
     <w:abstractNumId w:val="4"/>
   </w:num>
-  <w:num w:numId="2" w16cid:durableId="496120486">
-    <w:abstractNumId w:val="6"/>
-  </w:num>
-  <w:num w:numId="3" w16cid:durableId="1850638000">
-    <w:abstractNumId w:val="10"/>
-  </w:num>
-  <w:num w:numId="4" w16cid:durableId="1237935739">
-    <w:abstractNumId w:val="7"/>
-  </w:num>
-  <w:num w:numId="5" w16cid:durableId="1557424904">
-    <w:abstractNumId w:val="5"/>
-  </w:num>
-  <w:num w:numId="6" w16cid:durableId="1480028932">
-    <w:abstractNumId w:val="3"/>
-  </w:num>
-  <w:num w:numId="7" w16cid:durableId="688141221">
-    <w:abstractNumId w:val="2"/>
-  </w:num>
   <w:num w:numId="8" w16cid:durableId="585192256">
-    <w:abstractNumId w:val="9"/>
+    <w:abstractNumId w:val="13"/>
   </w:num>
   <w:num w:numId="9" w16cid:durableId="43799541">
-    <w:abstractNumId w:val="1"/>
+    <w:abstractNumId w:val="3"/>
   </w:num>
   <w:num w:numId="10" w16cid:durableId="1813936299">
     <w:abstractNumId w:val="0"/>
   </w:num>
   <w:num w:numId="11" w16cid:durableId="1510607330">
+    <w:abstractNumId w:val="12"/>
+  </w:num>
+  <w:num w:numId="12" w16cid:durableId="1615938132">
+    <w:abstractNumId w:val="2"/>
+  </w:num>
+  <w:num w:numId="13" w16cid:durableId="119033925">
+    <w:abstractNumId w:val="15"/>
+  </w:num>
+  <w:num w:numId="14" w16cid:durableId="217129617">
     <w:abstractNumId w:val="8"/>
+  </w:num>
+  <w:num w:numId="15" w16cid:durableId="490633394">
+    <w:abstractNumId w:val="1"/>
+  </w:num>
+  <w:num w:numId="16" w16cid:durableId="610627676">
+    <w:abstractNumId w:val="10"/>
   </w:num>
 </w:numbering>
 </file>
@@ -2257,7 +3741,6 @@
   <w:style w:type="character" w:default="1" w:styleId="DefaultParagraphFont">
     <w:name w:val="Default Paragraph Font"/>
     <w:uiPriority w:val="1"/>
-    <w:semiHidden/>
     <w:unhideWhenUsed/>
   </w:style>
   <w:style w:type="table" w:default="1" w:styleId="TableNormal">
@@ -2571,6 +4054,74 @@
       <w:spacing w:val="5"/>
     </w:rPr>
   </w:style>
+  <w:style w:type="character" w:styleId="CommentReference">
+    <w:name w:val="annotation reference"/>
+    <w:basedOn w:val="DefaultParagraphFont"/>
+    <w:uiPriority w:val="99"/>
+    <w:semiHidden/>
+    <w:unhideWhenUsed/>
+    <w:rsid w:val="006C0DC2"/>
+    <w:rPr>
+      <w:sz w:val="16"/>
+      <w:szCs w:val="16"/>
+    </w:rPr>
+  </w:style>
+  <w:style w:type="paragraph" w:styleId="CommentText">
+    <w:name w:val="annotation text"/>
+    <w:basedOn w:val="Normal"/>
+    <w:link w:val="CommentTextChar"/>
+    <w:uiPriority w:val="99"/>
+    <w:semiHidden/>
+    <w:unhideWhenUsed/>
+    <w:rsid w:val="006C0DC2"/>
+    <w:pPr>
+      <w:spacing w:line="240" w:lineRule="auto"/>
+    </w:pPr>
+    <w:rPr>
+      <w:sz w:val="20"/>
+      <w:szCs w:val="20"/>
+    </w:rPr>
+  </w:style>
+  <w:style w:type="character" w:customStyle="1" w:styleId="CommentTextChar">
+    <w:name w:val="Comment Text Char"/>
+    <w:basedOn w:val="DefaultParagraphFont"/>
+    <w:link w:val="CommentText"/>
+    <w:uiPriority w:val="99"/>
+    <w:semiHidden/>
+    <w:rsid w:val="006C0DC2"/>
+    <w:rPr>
+      <w:sz w:val="20"/>
+      <w:szCs w:val="20"/>
+    </w:rPr>
+  </w:style>
+  <w:style w:type="paragraph" w:styleId="CommentSubject">
+    <w:name w:val="annotation subject"/>
+    <w:basedOn w:val="CommentText"/>
+    <w:next w:val="CommentText"/>
+    <w:link w:val="CommentSubjectChar"/>
+    <w:uiPriority w:val="99"/>
+    <w:semiHidden/>
+    <w:unhideWhenUsed/>
+    <w:rsid w:val="006C0DC2"/>
+    <w:rPr>
+      <w:b/>
+      <w:bCs/>
+    </w:rPr>
+  </w:style>
+  <w:style w:type="character" w:customStyle="1" w:styleId="CommentSubjectChar">
+    <w:name w:val="Comment Subject Char"/>
+    <w:basedOn w:val="CommentTextChar"/>
+    <w:link w:val="CommentSubject"/>
+    <w:uiPriority w:val="99"/>
+    <w:semiHidden/>
+    <w:rsid w:val="006C0DC2"/>
+    <w:rPr>
+      <w:b/>
+      <w:bCs/>
+      <w:sz w:val="20"/>
+      <w:szCs w:val="20"/>
+    </w:rPr>
+  </w:style>
 </w:styles>
 </file>
 

</xml_diff>